<commit_message>
Added Regressor, draft report, cleaned existing code
</commit_message>
<xml_diff>
--- a/CLuuData/Results/ClusteringResults.docx
+++ b/CLuuData/Results/ClusteringResults.docx
@@ -5,6 +5,7 @@
     <w:p>
       <w:pPr>
         <w:rPr>
+          <w:rFonts w:hint="eastAsia"/>
           <w:b/>
           <w:sz w:val="20"/>
           <w:szCs w:val="20"/>
@@ -21,11 +22,18 @@
         <w:t>Results:</w:t>
       </w:r>
     </w:p>
-    <w:p/>
+    <w:p>
+      <w:pPr>
+        <w:rPr>
+          <w:rFonts w:hint="eastAsia"/>
+        </w:rPr>
+      </w:pPr>
+    </w:p>
     <w:p>
       <w:pPr>
         <w:jc w:val="center"/>
         <w:rPr>
+          <w:rFonts w:hint="eastAsia"/>
           <w:b/>
           <w:sz w:val="20"/>
           <w:szCs w:val="20"/>
@@ -60,6 +68,7 @@
               <w:ind w:left="0"/>
               <w:jc w:val="center"/>
               <w:rPr>
+                <w:rFonts w:hint="eastAsia"/>
                 <w:sz w:val="16"/>
                 <w:szCs w:val="16"/>
               </w:rPr>
@@ -77,6 +86,7 @@
               <w:jc w:val="center"/>
               <w:cnfStyle w:val="100000000000" w:firstRow="1" w:lastRow="0" w:firstColumn="0" w:lastColumn="0" w:oddVBand="0" w:evenVBand="0" w:oddHBand="0" w:evenHBand="0" w:firstRowFirstColumn="0" w:firstRowLastColumn="0" w:lastRowFirstColumn="0" w:lastRowLastColumn="0"/>
               <w:rPr>
+                <w:rFonts w:hint="eastAsia"/>
                 <w:sz w:val="16"/>
                 <w:szCs w:val="16"/>
               </w:rPr>
@@ -101,6 +111,7 @@
               <w:jc w:val="center"/>
               <w:cnfStyle w:val="100000000000" w:firstRow="1" w:lastRow="0" w:firstColumn="0" w:lastColumn="0" w:oddVBand="0" w:evenVBand="0" w:oddHBand="0" w:evenHBand="0" w:firstRowFirstColumn="0" w:firstRowLastColumn="0" w:lastRowFirstColumn="0" w:lastRowLastColumn="0"/>
               <w:rPr>
+                <w:rFonts w:hint="eastAsia"/>
                 <w:sz w:val="16"/>
                 <w:szCs w:val="16"/>
               </w:rPr>
@@ -125,6 +136,7 @@
               <w:jc w:val="center"/>
               <w:cnfStyle w:val="100000000000" w:firstRow="1" w:lastRow="0" w:firstColumn="0" w:lastColumn="0" w:oddVBand="0" w:evenVBand="0" w:oddHBand="0" w:evenHBand="0" w:firstRowFirstColumn="0" w:firstRowLastColumn="0" w:lastRowFirstColumn="0" w:lastRowLastColumn="0"/>
               <w:rPr>
+                <w:rFonts w:hint="eastAsia"/>
                 <w:sz w:val="16"/>
                 <w:szCs w:val="16"/>
               </w:rPr>
@@ -155,6 +167,7 @@
               <w:ind w:left="0"/>
               <w:jc w:val="center"/>
               <w:rPr>
+                <w:rFonts w:hint="eastAsia"/>
                 <w:sz w:val="16"/>
                 <w:szCs w:val="16"/>
               </w:rPr>
@@ -192,12 +205,33 @@
             </w:pPr>
             <w:r>
               <w:rPr>
-                <w:rFonts w:hint="eastAsia"/>
-                <w:sz w:val="16"/>
-                <w:szCs w:val="16"/>
-              </w:rPr>
-              <w:t xml:space="preserve">1.903012
-</w:t>
+                <w:sz w:val="16"/>
+                <w:szCs w:val="16"/>
+              </w:rPr>
+              <w:t>2</w:t>
+            </w:r>
+            <w:r>
+              <w:rPr>
+                <w:rFonts w:hint="eastAsia"/>
+                <w:sz w:val="16"/>
+                <w:szCs w:val="16"/>
+              </w:rPr>
+              <w:t>.</w:t>
+            </w:r>
+            <w:r>
+              <w:rPr>
+                <w:sz w:val="16"/>
+                <w:szCs w:val="16"/>
+              </w:rPr>
+              <w:t>2</w:t>
+            </w:r>
+            <w:r>
+              <w:rPr>
+                <w:rFonts w:hint="eastAsia"/>
+                <w:sz w:val="16"/>
+                <w:szCs w:val="16"/>
+              </w:rPr>
+              <w:t>03</w:t>
             </w:r>
           </w:p>
         </w:tc>
@@ -218,11 +252,33 @@
             </w:pPr>
             <w:r>
               <w:rPr>
-                <w:rFonts w:hint="eastAsia"/>
-                <w:sz w:val="16"/>
-                <w:szCs w:val="16"/>
-              </w:rPr>
-              <w:t>1.351777</w:t>
+                <w:sz w:val="16"/>
+                <w:szCs w:val="16"/>
+              </w:rPr>
+              <w:t>1</w:t>
+            </w:r>
+            <w:r>
+              <w:rPr>
+                <w:rFonts w:hint="eastAsia"/>
+                <w:sz w:val="16"/>
+                <w:szCs w:val="16"/>
+              </w:rPr>
+              <w:t>.</w:t>
+            </w:r>
+            <w:r>
+              <w:rPr>
+                <w:sz w:val="16"/>
+                <w:szCs w:val="16"/>
+              </w:rPr>
+              <w:t>2</w:t>
+            </w:r>
+            <w:r>
+              <w:rPr>
+                <w:rFonts w:hint="eastAsia"/>
+                <w:sz w:val="16"/>
+                <w:szCs w:val="16"/>
+              </w:rPr>
+              <w:t>38</w:t>
             </w:r>
           </w:p>
         </w:tc>
@@ -247,17 +303,29 @@
                 <w:sz w:val="16"/>
                 <w:szCs w:val="16"/>
               </w:rPr>
-              <w:t xml:space="preserve">-0.407785
-</w:t>
-            </w:r>
-            <w:r>
-              <w:rPr>
-                <w:rFonts w:hint="eastAsia"/>
-                <w:sz w:val="16"/>
-                <w:szCs w:val="16"/>
-              </w:rPr>
-              <w:t xml:space="preserve">
-</w:t>
+              <w:t>0.</w:t>
+            </w:r>
+            <w:r>
+              <w:rPr>
+                <w:sz w:val="16"/>
+                <w:szCs w:val="16"/>
+              </w:rPr>
+              <w:t>1</w:t>
+            </w:r>
+            <w:r>
+              <w:rPr>
+                <w:sz w:val="16"/>
+                <w:szCs w:val="16"/>
+              </w:rPr>
+              <w:t>1</w:t>
+            </w:r>
+            <w:r>
+              <w:rPr>
+                <w:rFonts w:hint="eastAsia"/>
+                <w:sz w:val="16"/>
+                <w:szCs w:val="16"/>
+              </w:rPr>
+              <w:t>4</w:t>
             </w:r>
           </w:p>
         </w:tc>
@@ -277,6 +345,7 @@
               <w:ind w:left="0"/>
               <w:jc w:val="center"/>
               <w:rPr>
+                <w:rFonts w:hint="eastAsia"/>
                 <w:sz w:val="16"/>
                 <w:szCs w:val="16"/>
               </w:rPr>
@@ -302,6 +371,7 @@
               <w:ind w:left="0"/>
               <w:jc w:val="center"/>
               <w:rPr>
+                <w:rFonts w:hint="eastAsia"/>
                 <w:sz w:val="16"/>
                 <w:szCs w:val="16"/>
               </w:rPr>
@@ -326,27 +396,48 @@
               <w:jc w:val="center"/>
               <w:cnfStyle w:val="000000000000" w:firstRow="0" w:lastRow="0" w:firstColumn="0" w:lastColumn="0" w:oddVBand="0" w:evenVBand="0" w:oddHBand="0" w:evenHBand="0" w:firstRowFirstColumn="0" w:firstRowLastColumn="0" w:lastRowFirstColumn="0" w:lastRowLastColumn="0"/>
               <w:rPr>
-                <w:sz w:val="16"/>
-                <w:szCs w:val="16"/>
-              </w:rPr>
-            </w:pPr>
-            <w:r>
-              <w:rPr>
-                <w:rFonts w:hint="eastAsia"/>
-                <w:sz w:val="16"/>
-                <w:szCs w:val="16"/>
-              </w:rPr>
-              <w:t xml:space="preserve">1.918772
-</w:t>
-            </w:r>
-            <w:r>
-              <w:rPr>
-                <w:rFonts w:hint="eastAsia"/>
-                <w:sz w:val="16"/>
-                <w:szCs w:val="16"/>
-              </w:rPr>
-              <w:t xml:space="preserve">
-</w:t>
+                <w:rFonts w:hint="eastAsia"/>
+                <w:sz w:val="16"/>
+                <w:szCs w:val="16"/>
+              </w:rPr>
+            </w:pPr>
+            <w:r>
+              <w:rPr>
+                <w:sz w:val="16"/>
+                <w:szCs w:val="16"/>
+              </w:rPr>
+              <w:t>2</w:t>
+            </w:r>
+            <w:r>
+              <w:rPr>
+                <w:rFonts w:hint="eastAsia"/>
+                <w:sz w:val="16"/>
+                <w:szCs w:val="16"/>
+              </w:rPr>
+              <w:t>.</w:t>
+            </w:r>
+            <w:r>
+              <w:rPr>
+                <w:sz w:val="16"/>
+                <w:szCs w:val="16"/>
+              </w:rPr>
+              <w:t>2</w:t>
+            </w:r>
+            <w:r>
+              <w:rPr>
+                <w:rFonts w:hint="eastAsia"/>
+                <w:sz w:val="16"/>
+                <w:szCs w:val="16"/>
+              </w:rPr>
+              <w:t>15</w:t>
+            </w:r>
+            <w:r>
+              <w:rPr>
+                <w:rFonts w:hint="eastAsia"/>
+                <w:sz w:val="16"/>
+                <w:szCs w:val="16"/>
+              </w:rPr>
+              <w:t xml:space="preserve"> </w:t>
             </w:r>
           </w:p>
         </w:tc>
@@ -367,11 +458,33 @@
             </w:pPr>
             <w:r>
               <w:rPr>
-                <w:rFonts w:hint="eastAsia"/>
-                <w:sz w:val="16"/>
-                <w:szCs w:val="16"/>
-              </w:rPr>
-              <w:t>1.33722</w:t>
+                <w:sz w:val="16"/>
+                <w:szCs w:val="16"/>
+              </w:rPr>
+              <w:t>1</w:t>
+            </w:r>
+            <w:r>
+              <w:rPr>
+                <w:rFonts w:hint="eastAsia"/>
+                <w:sz w:val="16"/>
+                <w:szCs w:val="16"/>
+              </w:rPr>
+              <w:t>.</w:t>
+            </w:r>
+            <w:r>
+              <w:rPr>
+                <w:sz w:val="16"/>
+                <w:szCs w:val="16"/>
+              </w:rPr>
+              <w:t>2</w:t>
+            </w:r>
+            <w:r>
+              <w:rPr>
+                <w:rFonts w:hint="eastAsia"/>
+                <w:sz w:val="16"/>
+                <w:szCs w:val="16"/>
+              </w:rPr>
+              <w:t>23</w:t>
             </w:r>
           </w:p>
         </w:tc>
@@ -392,11 +505,10 @@
             </w:pPr>
             <w:r>
               <w:rPr>
-                <w:rFonts w:hint="eastAsia"/>
-                <w:sz w:val="16"/>
-                <w:szCs w:val="16"/>
-              </w:rPr>
-              <w:t>-0.434896</w:t>
+                <w:sz w:val="16"/>
+                <w:szCs w:val="16"/>
+              </w:rPr>
+              <w:t>0.109</w:t>
             </w:r>
           </w:p>
         </w:tc>
@@ -417,6 +529,7 @@
               <w:ind w:left="0"/>
               <w:jc w:val="center"/>
               <w:rPr>
+                <w:rFonts w:hint="eastAsia"/>
                 <w:sz w:val="16"/>
                 <w:szCs w:val="16"/>
               </w:rPr>
@@ -458,8 +571,14 @@
                 <w:sz w:val="16"/>
                 <w:szCs w:val="16"/>
               </w:rPr>
-              <w:t xml:space="preserve">2.408717
-</w:t>
+              <w:t>2.</w:t>
+            </w:r>
+            <w:r>
+              <w:rPr>
+                <w:sz w:val="16"/>
+                <w:szCs w:val="16"/>
+              </w:rPr>
+              <w:t>254</w:t>
             </w:r>
           </w:p>
         </w:tc>
@@ -480,12 +599,33 @@
             </w:pPr>
             <w:r>
               <w:rPr>
-                <w:rFonts w:hint="eastAsia"/>
-                <w:sz w:val="16"/>
-                <w:szCs w:val="16"/>
-              </w:rPr>
-              <w:t xml:space="preserve">1.481722
-</w:t>
+                <w:sz w:val="16"/>
+                <w:szCs w:val="16"/>
+              </w:rPr>
+              <w:t>1</w:t>
+            </w:r>
+            <w:r>
+              <w:rPr>
+                <w:rFonts w:hint="eastAsia"/>
+                <w:sz w:val="16"/>
+                <w:szCs w:val="16"/>
+              </w:rPr>
+              <w:t>.</w:t>
+            </w:r>
+            <w:r>
+              <w:rPr>
+                <w:sz w:val="16"/>
+                <w:szCs w:val="16"/>
+              </w:rPr>
+              <w:t>8</w:t>
+            </w:r>
+            <w:r>
+              <w:rPr>
+                <w:rFonts w:hint="eastAsia"/>
+                <w:sz w:val="16"/>
+                <w:szCs w:val="16"/>
+              </w:rPr>
+              <w:t>41</w:t>
             </w:r>
           </w:p>
         </w:tc>
@@ -510,7 +650,22 @@
                 <w:sz w:val="16"/>
                 <w:szCs w:val="16"/>
               </w:rPr>
-              <w:t>-0.62562</w:t>
+              <w:t>0.</w:t>
+            </w:r>
+            <w:r>
+              <w:rPr>
+                <w:sz w:val="16"/>
+                <w:szCs w:val="16"/>
+              </w:rPr>
+              <w:t>09</w:t>
+            </w:r>
+            <w:r>
+              <w:rPr>
+                <w:rFonts w:hint="eastAsia"/>
+                <w:sz w:val="16"/>
+                <w:szCs w:val="16"/>
+              </w:rPr>
+              <w:t>3</w:t>
             </w:r>
           </w:p>
         </w:tc>
@@ -521,6 +676,7 @@
         </w:trPr>
         <w:tc>
           <w:tcPr>
+            <w:cnfStyle w:val="001000000000" w:firstRow="0" w:lastRow="0" w:firstColumn="1" w:lastColumn="0" w:oddVBand="0" w:evenVBand="0" w:oddHBand="0" w:evenHBand="0" w:firstRowFirstColumn="0" w:firstRowLastColumn="0" w:lastRowFirstColumn="0" w:lastRowLastColumn="0"/>
             <w:tcW w:w="1251" w:type="pct"/>
           </w:tcPr>
           <w:p>
@@ -528,8 +684,8 @@
               <w:pStyle w:val="ListParagraph"/>
               <w:ind w:left="0"/>
               <w:jc w:val="center"/>
-              <w:cnfStyle w:val="001000000000" w:firstRow="0" w:lastRow="0" w:firstColumn="1" w:lastColumn="0" w:oddVBand="0" w:evenVBand="0" w:oddHBand="0" w:evenHBand="0" w:firstRowFirstColumn="0" w:firstRowLastColumn="0" w:lastRowFirstColumn="0" w:lastRowLastColumn="0"/>
-              <w:rPr>
+              <w:rPr>
+                <w:rFonts w:hint="eastAsia"/>
                 <w:sz w:val="16"/>
                 <w:szCs w:val="16"/>
               </w:rPr>
@@ -554,8 +710,8 @@
               <w:pStyle w:val="ListParagraph"/>
               <w:ind w:left="0"/>
               <w:jc w:val="center"/>
-              <w:cnfStyle w:val="001000000000" w:firstRow="0" w:lastRow="0" w:firstColumn="1" w:lastColumn="0" w:oddVBand="0" w:evenVBand="0" w:oddHBand="0" w:evenHBand="0" w:firstRowFirstColumn="0" w:firstRowLastColumn="0" w:lastRowFirstColumn="0" w:lastRowLastColumn="0"/>
-              <w:rPr>
+              <w:rPr>
+                <w:rFonts w:hint="eastAsia"/>
                 <w:sz w:val="16"/>
                 <w:szCs w:val="16"/>
               </w:rPr>
@@ -578,18 +734,27 @@
               <w:pStyle w:val="ListParagraph"/>
               <w:ind w:left="0"/>
               <w:jc w:val="center"/>
-              <w:rPr>
-                <w:sz w:val="16"/>
-                <w:szCs w:val="16"/>
-              </w:rPr>
-            </w:pPr>
-            <w:r>
-              <w:rPr>
-                <w:rFonts w:hint="eastAsia"/>
-                <w:sz w:val="16"/>
-                <w:szCs w:val="16"/>
-              </w:rPr>
-              <w:t>2.192198</w:t>
+              <w:cnfStyle w:val="000000000000" w:firstRow="0" w:lastRow="0" w:firstColumn="0" w:lastColumn="0" w:oddVBand="0" w:evenVBand="0" w:oddHBand="0" w:evenHBand="0" w:firstRowFirstColumn="0" w:firstRowLastColumn="0" w:lastRowFirstColumn="0" w:lastRowLastColumn="0"/>
+              <w:rPr>
+                <w:sz w:val="16"/>
+                <w:szCs w:val="16"/>
+              </w:rPr>
+            </w:pPr>
+            <w:r>
+              <w:rPr>
+                <w:rFonts w:hint="eastAsia"/>
+                <w:sz w:val="16"/>
+                <w:szCs w:val="16"/>
+              </w:rPr>
+              <w:t>2.19</w:t>
+            </w:r>
+            <w:r>
+              <w:rPr>
+                <w:rFonts w:hint="eastAsia"/>
+                <w:sz w:val="16"/>
+                <w:szCs w:val="16"/>
+              </w:rPr>
+              <w:t>5</w:t>
             </w:r>
           </w:p>
         </w:tc>
@@ -602,18 +767,34 @@
               <w:pStyle w:val="ListParagraph"/>
               <w:ind w:left="0"/>
               <w:jc w:val="center"/>
-              <w:rPr>
-                <w:sz w:val="16"/>
-                <w:szCs w:val="16"/>
-              </w:rPr>
-            </w:pPr>
-            <w:r>
-              <w:rPr>
-                <w:rFonts w:hint="eastAsia"/>
-                <w:sz w:val="16"/>
-                <w:szCs w:val="16"/>
-              </w:rPr>
-              <w:t>1.355269</w:t>
+              <w:cnfStyle w:val="000000000000" w:firstRow="0" w:lastRow="0" w:firstColumn="0" w:lastColumn="0" w:oddVBand="0" w:evenVBand="0" w:oddHBand="0" w:evenHBand="0" w:firstRowFirstColumn="0" w:firstRowLastColumn="0" w:lastRowFirstColumn="0" w:lastRowLastColumn="0"/>
+              <w:rPr>
+                <w:sz w:val="16"/>
+                <w:szCs w:val="16"/>
+              </w:rPr>
+            </w:pPr>
+            <w:r>
+              <w:rPr>
+                <w:rFonts w:hint="eastAsia"/>
+                <w:sz w:val="16"/>
+                <w:szCs w:val="16"/>
+              </w:rPr>
+              <w:t>1.</w:t>
+            </w:r>
+            <w:r>
+              <w:rPr>
+                <w:sz w:val="16"/>
+                <w:szCs w:val="16"/>
+              </w:rPr>
+              <w:t>7</w:t>
+            </w:r>
+            <w:r>
+              <w:rPr>
+                <w:rFonts w:hint="eastAsia"/>
+                <w:sz w:val="16"/>
+                <w:szCs w:val="16"/>
+              </w:rPr>
+              <w:t>55</w:t>
             </w:r>
           </w:p>
         </w:tc>
@@ -626,25 +807,41 @@
               <w:pStyle w:val="ListParagraph"/>
               <w:ind w:left="0"/>
               <w:jc w:val="center"/>
-              <w:rPr>
-                <w:sz w:val="16"/>
-                <w:szCs w:val="16"/>
-              </w:rPr>
-            </w:pPr>
-            <w:r>
-              <w:rPr>
-                <w:rFonts w:hint="eastAsia"/>
-                <w:sz w:val="16"/>
-                <w:szCs w:val="16"/>
-              </w:rPr>
-              <w:t>-0.61753</w:t>
-            </w:r>
-            <w:r>
-              <w:rPr>
-                <w:sz w:val="16"/>
-                <w:szCs w:val="16"/>
-              </w:rPr>
-              <w:t>8</w:t>
+              <w:cnfStyle w:val="000000000000" w:firstRow="0" w:lastRow="0" w:firstColumn="0" w:lastColumn="0" w:oddVBand="0" w:evenVBand="0" w:oddHBand="0" w:evenHBand="0" w:firstRowFirstColumn="0" w:firstRowLastColumn="0" w:lastRowFirstColumn="0" w:lastRowLastColumn="0"/>
+              <w:rPr>
+                <w:sz w:val="16"/>
+                <w:szCs w:val="16"/>
+              </w:rPr>
+            </w:pPr>
+            <w:r>
+              <w:rPr>
+                <w:rFonts w:hint="eastAsia"/>
+                <w:sz w:val="16"/>
+                <w:szCs w:val="16"/>
+              </w:rPr>
+              <w:t>0.</w:t>
+            </w:r>
+            <w:r>
+              <w:rPr>
+                <w:sz w:val="16"/>
+                <w:szCs w:val="16"/>
+              </w:rPr>
+              <w:t>1</w:t>
+            </w:r>
+            <w:r>
+              <w:rPr>
+                <w:sz w:val="16"/>
+                <w:szCs w:val="16"/>
+              </w:rPr>
+              <w:t>1</w:t>
+            </w:r>
+            <w:r>
+              <w:rPr>
+                <w:rFonts w:hint="eastAsia"/>
+                <w:sz w:val="16"/>
+                <w:szCs w:val="16"/>
+              </w:rPr>
+              <w:t>7</w:t>
             </w:r>
           </w:p>
         </w:tc>
@@ -655,6 +852,7 @@
         <w:pStyle w:val="Caption"/>
         <w:ind w:left="1440" w:firstLine="720"/>
         <w:rPr>
+          <w:rFonts w:hint="eastAsia"/>
           <w:sz w:val="16"/>
           <w:szCs w:val="16"/>
         </w:rPr>
@@ -707,6 +905,7 @@
       <w:pPr>
         <w:jc w:val="center"/>
         <w:rPr>
+          <w:rFonts w:hint="eastAsia"/>
           <w:b/>
           <w:sz w:val="20"/>
           <w:szCs w:val="20"/>
@@ -718,6 +917,7 @@
       <w:pPr>
         <w:jc w:val="center"/>
         <w:rPr>
+          <w:rFonts w:hint="eastAsia"/>
           <w:b/>
           <w:sz w:val="20"/>
           <w:szCs w:val="20"/>
@@ -752,6 +952,7 @@
               <w:ind w:left="0"/>
               <w:jc w:val="center"/>
               <w:rPr>
+                <w:rFonts w:hint="eastAsia"/>
                 <w:sz w:val="16"/>
                 <w:szCs w:val="16"/>
               </w:rPr>
@@ -769,6 +970,7 @@
               <w:jc w:val="center"/>
               <w:cnfStyle w:val="100000000000" w:firstRow="1" w:lastRow="0" w:firstColumn="0" w:lastColumn="0" w:oddVBand="0" w:evenVBand="0" w:oddHBand="0" w:evenHBand="0" w:firstRowFirstColumn="0" w:firstRowLastColumn="0" w:lastRowFirstColumn="0" w:lastRowLastColumn="0"/>
               <w:rPr>
+                <w:rFonts w:hint="eastAsia"/>
                 <w:sz w:val="16"/>
                 <w:szCs w:val="16"/>
               </w:rPr>
@@ -793,6 +995,7 @@
               <w:jc w:val="center"/>
               <w:cnfStyle w:val="100000000000" w:firstRow="1" w:lastRow="0" w:firstColumn="0" w:lastColumn="0" w:oddVBand="0" w:evenVBand="0" w:oddHBand="0" w:evenHBand="0" w:firstRowFirstColumn="0" w:firstRowLastColumn="0" w:lastRowFirstColumn="0" w:lastRowLastColumn="0"/>
               <w:rPr>
+                <w:rFonts w:hint="eastAsia"/>
                 <w:sz w:val="16"/>
                 <w:szCs w:val="16"/>
               </w:rPr>
@@ -817,6 +1020,7 @@
               <w:jc w:val="center"/>
               <w:cnfStyle w:val="100000000000" w:firstRow="1" w:lastRow="0" w:firstColumn="0" w:lastColumn="0" w:oddVBand="0" w:evenVBand="0" w:oddHBand="0" w:evenHBand="0" w:firstRowFirstColumn="0" w:firstRowLastColumn="0" w:lastRowFirstColumn="0" w:lastRowLastColumn="0"/>
               <w:rPr>
+                <w:rFonts w:hint="eastAsia"/>
                 <w:sz w:val="16"/>
                 <w:szCs w:val="16"/>
               </w:rPr>
@@ -847,6 +1051,7 @@
               <w:ind w:left="0"/>
               <w:jc w:val="center"/>
               <w:rPr>
+                <w:rFonts w:hint="eastAsia"/>
                 <w:sz w:val="16"/>
                 <w:szCs w:val="16"/>
               </w:rPr>
@@ -878,27 +1083,40 @@
               <w:jc w:val="center"/>
               <w:cnfStyle w:val="000000100000" w:firstRow="0" w:lastRow="0" w:firstColumn="0" w:lastColumn="0" w:oddVBand="0" w:evenVBand="0" w:oddHBand="1" w:evenHBand="0" w:firstRowFirstColumn="0" w:firstRowLastColumn="0" w:lastRowFirstColumn="0" w:lastRowLastColumn="0"/>
               <w:rPr>
-                <w:sz w:val="16"/>
-                <w:szCs w:val="16"/>
-              </w:rPr>
-            </w:pPr>
-            <w:r>
-              <w:rPr>
-                <w:rFonts w:hint="eastAsia"/>
-                <w:sz w:val="16"/>
-                <w:szCs w:val="16"/>
-              </w:rPr>
-              <w:t xml:space="preserve">0.262791
-</w:t>
-            </w:r>
-            <w:r>
-              <w:rPr>
-                <w:rFonts w:hint="eastAsia"/>
-                <w:sz w:val="16"/>
-                <w:szCs w:val="16"/>
-              </w:rPr>
-              <w:t xml:space="preserve">
-</w:t>
+                <w:rFonts w:hint="eastAsia"/>
+                <w:sz w:val="16"/>
+                <w:szCs w:val="16"/>
+              </w:rPr>
+            </w:pPr>
+            <w:r>
+              <w:rPr>
+                <w:sz w:val="16"/>
+                <w:szCs w:val="16"/>
+              </w:rPr>
+              <w:t>1</w:t>
+            </w:r>
+            <w:r>
+              <w:rPr>
+                <w:rFonts w:hint="eastAsia"/>
+                <w:sz w:val="16"/>
+                <w:szCs w:val="16"/>
+              </w:rPr>
+              <w:t>.</w:t>
+            </w:r>
+            <w:r>
+              <w:rPr>
+                <w:sz w:val="16"/>
+                <w:szCs w:val="16"/>
+              </w:rPr>
+              <w:t>9</w:t>
+            </w:r>
+            <w:r>
+              <w:rPr>
+                <w:rFonts w:hint="eastAsia"/>
+                <w:sz w:val="16"/>
+                <w:szCs w:val="16"/>
+              </w:rPr>
+              <w:t>62</w:t>
             </w:r>
           </w:p>
         </w:tc>
@@ -913,18 +1131,40 @@
               <w:jc w:val="center"/>
               <w:cnfStyle w:val="000000100000" w:firstRow="0" w:lastRow="0" w:firstColumn="0" w:lastColumn="0" w:oddVBand="0" w:evenVBand="0" w:oddHBand="1" w:evenHBand="0" w:firstRowFirstColumn="0" w:firstRowLastColumn="0" w:lastRowFirstColumn="0" w:lastRowLastColumn="0"/>
               <w:rPr>
-                <w:sz w:val="16"/>
-                <w:szCs w:val="16"/>
-              </w:rPr>
-            </w:pPr>
-            <w:r>
-              <w:rPr>
-                <w:rFonts w:hint="eastAsia"/>
-                <w:sz w:val="16"/>
-                <w:szCs w:val="16"/>
-              </w:rPr>
-              <w:t xml:space="preserve">0.454177
-</w:t>
+                <w:rFonts w:hint="eastAsia"/>
+                <w:sz w:val="16"/>
+                <w:szCs w:val="16"/>
+              </w:rPr>
+            </w:pPr>
+            <w:r>
+              <w:rPr>
+                <w:sz w:val="16"/>
+                <w:szCs w:val="16"/>
+              </w:rPr>
+              <w:t>1</w:t>
+            </w:r>
+            <w:r>
+              <w:rPr>
+                <w:rFonts w:hint="eastAsia"/>
+                <w:sz w:val="16"/>
+                <w:szCs w:val="16"/>
+              </w:rPr>
+              <w:t>.</w:t>
+            </w:r>
+            <w:r>
+              <w:rPr>
+                <w:sz w:val="16"/>
+                <w:szCs w:val="16"/>
+              </w:rPr>
+              <w:t>7</w:t>
+            </w:r>
+            <w:r>
+              <w:rPr>
+                <w:rFonts w:hint="eastAsia"/>
+                <w:sz w:val="16"/>
+                <w:szCs w:val="16"/>
+              </w:rPr>
+              <w:t>06</w:t>
             </w:r>
           </w:p>
         </w:tc>
@@ -949,8 +1189,22 @@
                 <w:sz w:val="16"/>
                 <w:szCs w:val="16"/>
               </w:rPr>
-              <w:t xml:space="preserve">0.421391
-</w:t>
+              <w:t>0.1</w:t>
+            </w:r>
+            <w:r>
+              <w:rPr>
+                <w:sz w:val="16"/>
+                <w:szCs w:val="16"/>
+              </w:rPr>
+              <w:t>2</w:t>
+            </w:r>
+            <w:r>
+              <w:rPr>
+                <w:rFonts w:hint="eastAsia"/>
+                <w:sz w:val="16"/>
+                <w:szCs w:val="16"/>
+              </w:rPr>
+              <w:t>7</w:t>
             </w:r>
           </w:p>
         </w:tc>
@@ -961,7 +1215,6 @@
         </w:trPr>
         <w:tc>
           <w:tcPr>
-            <w:cnfStyle w:val="001000000000" w:firstRow="0" w:lastRow="0" w:firstColumn="1" w:lastColumn="0" w:oddVBand="0" w:evenVBand="0" w:oddHBand="0" w:evenHBand="0" w:firstRowFirstColumn="0" w:firstRowLastColumn="0" w:lastRowFirstColumn="0" w:lastRowLastColumn="0"/>
             <w:tcW w:w="1251" w:type="pct"/>
           </w:tcPr>
           <w:p>
@@ -969,7 +1222,9 @@
               <w:pStyle w:val="ListParagraph"/>
               <w:ind w:left="0"/>
               <w:jc w:val="center"/>
-              <w:rPr>
+              <w:cnfStyle w:val="001000000000" w:firstRow="0" w:lastRow="0" w:firstColumn="1" w:lastColumn="0" w:oddVBand="0" w:evenVBand="0" w:oddHBand="0" w:evenHBand="0" w:firstRowFirstColumn="0" w:firstRowLastColumn="0" w:lastRowFirstColumn="0" w:lastRowLastColumn="0"/>
+              <w:rPr>
+                <w:rFonts w:hint="eastAsia"/>
                 <w:sz w:val="16"/>
                 <w:szCs w:val="16"/>
               </w:rPr>
@@ -994,7 +1249,9 @@
               <w:pStyle w:val="ListParagraph"/>
               <w:ind w:left="0"/>
               <w:jc w:val="center"/>
-              <w:rPr>
+              <w:cnfStyle w:val="001000000000" w:firstRow="0" w:lastRow="0" w:firstColumn="1" w:lastColumn="0" w:oddVBand="0" w:evenVBand="0" w:oddHBand="0" w:evenHBand="0" w:firstRowFirstColumn="0" w:firstRowLastColumn="0" w:lastRowFirstColumn="0" w:lastRowLastColumn="0"/>
+              <w:rPr>
+                <w:rFonts w:hint="eastAsia"/>
                 <w:sz w:val="16"/>
                 <w:szCs w:val="16"/>
               </w:rPr>
@@ -1017,20 +1274,26 @@
               <w:pStyle w:val="ListParagraph"/>
               <w:ind w:left="0"/>
               <w:jc w:val="center"/>
-              <w:cnfStyle w:val="000000000000" w:firstRow="0" w:lastRow="0" w:firstColumn="0" w:lastColumn="0" w:oddVBand="0" w:evenVBand="0" w:oddHBand="0" w:evenHBand="0" w:firstRowFirstColumn="0" w:firstRowLastColumn="0" w:lastRowFirstColumn="0" w:lastRowLastColumn="0"/>
-              <w:rPr>
-                <w:sz w:val="16"/>
-                <w:szCs w:val="16"/>
-              </w:rPr>
-            </w:pPr>
-            <w:r>
-              <w:rPr>
-                <w:rFonts w:hint="eastAsia"/>
-                <w:sz w:val="16"/>
-                <w:szCs w:val="16"/>
-              </w:rPr>
-              <w:t xml:space="preserve">0.275665
-</w:t>
+              <w:rPr>
+                <w:rFonts w:hint="eastAsia"/>
+                <w:sz w:val="16"/>
+                <w:szCs w:val="16"/>
+              </w:rPr>
+            </w:pPr>
+            <w:r>
+              <w:rPr>
+                <w:sz w:val="16"/>
+                <w:szCs w:val="16"/>
+              </w:rPr>
+              <w:t>1.995</w:t>
+            </w:r>
+            <w:r>
+              <w:rPr>
+                <w:rFonts w:hint="eastAsia"/>
+                <w:sz w:val="16"/>
+                <w:szCs w:val="16"/>
+              </w:rPr>
+              <w:t xml:space="preserve"> </w:t>
             </w:r>
           </w:p>
         </w:tc>
@@ -1043,29 +1306,41 @@
               <w:pStyle w:val="ListParagraph"/>
               <w:ind w:left="0"/>
               <w:jc w:val="center"/>
-              <w:cnfStyle w:val="000000000000" w:firstRow="0" w:lastRow="0" w:firstColumn="0" w:lastColumn="0" w:oddVBand="0" w:evenVBand="0" w:oddHBand="0" w:evenHBand="0" w:firstRowFirstColumn="0" w:firstRowLastColumn="0" w:lastRowFirstColumn="0" w:lastRowLastColumn="0"/>
-              <w:rPr>
-                <w:sz w:val="16"/>
-                <w:szCs w:val="16"/>
-              </w:rPr>
-            </w:pPr>
-            <w:r>
-              <w:rPr>
-                <w:rFonts w:hint="eastAsia"/>
-                <w:sz w:val="16"/>
-                <w:szCs w:val="16"/>
-              </w:rPr>
-              <w:t xml:space="preserve">0.48403
-</w:t>
-            </w:r>
-            <w:r>
-              <w:rPr>
-                <w:rFonts w:hint="eastAsia"/>
-                <w:sz w:val="16"/>
-                <w:szCs w:val="16"/>
-              </w:rPr>
-              <w:t xml:space="preserve">
-</w:t>
+              <w:rPr>
+                <w:rFonts w:hint="eastAsia"/>
+                <w:sz w:val="16"/>
+                <w:szCs w:val="16"/>
+              </w:rPr>
+            </w:pPr>
+            <w:r>
+              <w:rPr>
+                <w:sz w:val="16"/>
+                <w:szCs w:val="16"/>
+              </w:rPr>
+              <w:t>1</w:t>
+            </w:r>
+            <w:r>
+              <w:rPr>
+                <w:rFonts w:hint="eastAsia"/>
+                <w:sz w:val="16"/>
+                <w:szCs w:val="16"/>
+              </w:rPr>
+              <w:t>.</w:t>
+            </w:r>
+            <w:r>
+              <w:rPr>
+                <w:sz w:val="16"/>
+                <w:szCs w:val="16"/>
+              </w:rPr>
+              <w:t>6</w:t>
+            </w:r>
+            <w:r>
+              <w:rPr>
+                <w:rFonts w:hint="eastAsia"/>
+                <w:sz w:val="16"/>
+                <w:szCs w:val="16"/>
+              </w:rPr>
+              <w:t>40</w:t>
             </w:r>
           </w:p>
         </w:tc>
@@ -1078,20 +1353,40 @@
               <w:pStyle w:val="ListParagraph"/>
               <w:ind w:left="0"/>
               <w:jc w:val="center"/>
-              <w:cnfStyle w:val="000000000000" w:firstRow="0" w:lastRow="0" w:firstColumn="0" w:lastColumn="0" w:oddVBand="0" w:evenVBand="0" w:oddHBand="0" w:evenHBand="0" w:firstRowFirstColumn="0" w:firstRowLastColumn="0" w:lastRowFirstColumn="0" w:lastRowLastColumn="0"/>
-              <w:rPr>
-                <w:sz w:val="16"/>
-                <w:szCs w:val="16"/>
-              </w:rPr>
-            </w:pPr>
-            <w:r>
-              <w:rPr>
-                <w:rFonts w:hint="eastAsia"/>
-                <w:sz w:val="16"/>
-                <w:szCs w:val="16"/>
-              </w:rPr>
-              <w:t xml:space="preserve">0.430479
-</w:t>
+              <w:rPr>
+                <w:sz w:val="16"/>
+                <w:szCs w:val="16"/>
+              </w:rPr>
+            </w:pPr>
+            <w:r>
+              <w:rPr>
+                <w:rFonts w:hint="eastAsia"/>
+                <w:sz w:val="16"/>
+                <w:szCs w:val="16"/>
+              </w:rPr>
+              <w:t>0.</w:t>
+            </w:r>
+            <w:r>
+              <w:rPr>
+                <w:sz w:val="16"/>
+                <w:szCs w:val="16"/>
+              </w:rPr>
+              <w:t>1</w:t>
+            </w:r>
+            <w:r>
+              <w:rPr>
+                <w:sz w:val="16"/>
+                <w:szCs w:val="16"/>
+              </w:rPr>
+              <w:t>1</w:t>
+            </w:r>
+            <w:r>
+              <w:rPr>
+                <w:rFonts w:hint="eastAsia"/>
+                <w:sz w:val="16"/>
+                <w:szCs w:val="16"/>
+              </w:rPr>
+              <w:t>2</w:t>
             </w:r>
           </w:p>
         </w:tc>
@@ -1112,6 +1407,7 @@
               <w:ind w:left="0"/>
               <w:jc w:val="center"/>
               <w:rPr>
+                <w:rFonts w:hint="eastAsia"/>
                 <w:sz w:val="16"/>
                 <w:szCs w:val="16"/>
               </w:rPr>
@@ -1149,12 +1445,18 @@
             </w:pPr>
             <w:r>
               <w:rPr>
-                <w:rFonts w:hint="eastAsia"/>
-                <w:sz w:val="16"/>
-                <w:szCs w:val="16"/>
-              </w:rPr>
-              <w:t xml:space="preserve">0.161332
-</w:t>
+                <w:sz w:val="16"/>
+                <w:szCs w:val="16"/>
+              </w:rPr>
+              <w:t>1.9</w:t>
+            </w:r>
+            <w:r>
+              <w:rPr>
+                <w:rFonts w:hint="eastAsia"/>
+                <w:sz w:val="16"/>
+                <w:szCs w:val="16"/>
+              </w:rPr>
+              <w:t>62</w:t>
             </w:r>
           </w:p>
         </w:tc>
@@ -1169,17 +1471,40 @@
               <w:jc w:val="center"/>
               <w:cnfStyle w:val="000000100000" w:firstRow="0" w:lastRow="0" w:firstColumn="0" w:lastColumn="0" w:oddVBand="0" w:evenVBand="0" w:oddHBand="1" w:evenHBand="0" w:firstRowFirstColumn="0" w:firstRowLastColumn="0" w:lastRowFirstColumn="0" w:lastRowLastColumn="0"/>
               <w:rPr>
-                <w:sz w:val="16"/>
-                <w:szCs w:val="16"/>
-              </w:rPr>
-            </w:pPr>
-            <w:r>
-              <w:rPr>
-                <w:rFonts w:hint="eastAsia"/>
-                <w:sz w:val="16"/>
-                <w:szCs w:val="16"/>
-              </w:rPr>
-              <w:t>0.339789</w:t>
+                <w:rFonts w:hint="eastAsia"/>
+                <w:sz w:val="16"/>
+                <w:szCs w:val="16"/>
+              </w:rPr>
+            </w:pPr>
+            <w:r>
+              <w:rPr>
+                <w:sz w:val="16"/>
+                <w:szCs w:val="16"/>
+              </w:rPr>
+              <w:t>1</w:t>
+            </w:r>
+            <w:r>
+              <w:rPr>
+                <w:rFonts w:hint="eastAsia"/>
+                <w:sz w:val="16"/>
+                <w:szCs w:val="16"/>
+              </w:rPr>
+              <w:t>.</w:t>
+            </w:r>
+            <w:r>
+              <w:rPr>
+                <w:sz w:val="16"/>
+                <w:szCs w:val="16"/>
+              </w:rPr>
+              <w:t>6</w:t>
+            </w:r>
+            <w:r>
+              <w:rPr>
+                <w:rFonts w:hint="eastAsia"/>
+                <w:sz w:val="16"/>
+                <w:szCs w:val="16"/>
+              </w:rPr>
+              <w:t>97</w:t>
             </w:r>
           </w:p>
         </w:tc>
@@ -1204,7 +1529,29 @@
                 <w:sz w:val="16"/>
                 <w:szCs w:val="16"/>
               </w:rPr>
-              <w:t>0.5252</w:t>
+              <w:t>0.</w:t>
+            </w:r>
+            <w:r>
+              <w:rPr>
+                <w:sz w:val="16"/>
+                <w:szCs w:val="16"/>
+              </w:rPr>
+              <w:t>1</w:t>
+            </w:r>
+            <w:r>
+              <w:rPr>
+                <w:sz w:val="16"/>
+                <w:szCs w:val="16"/>
+              </w:rPr>
+              <w:t>2</w:t>
+            </w:r>
+            <w:r>
+              <w:rPr>
+                <w:rFonts w:hint="eastAsia"/>
+                <w:sz w:val="16"/>
+                <w:szCs w:val="16"/>
+              </w:rPr>
+              <w:t>6</w:t>
             </w:r>
           </w:p>
         </w:tc>
@@ -1215,6 +1562,7 @@
         </w:trPr>
         <w:tc>
           <w:tcPr>
+            <w:cnfStyle w:val="001000000000" w:firstRow="0" w:lastRow="0" w:firstColumn="1" w:lastColumn="0" w:oddVBand="0" w:evenVBand="0" w:oddHBand="0" w:evenHBand="0" w:firstRowFirstColumn="0" w:firstRowLastColumn="0" w:lastRowFirstColumn="0" w:lastRowLastColumn="0"/>
             <w:tcW w:w="1251" w:type="pct"/>
           </w:tcPr>
           <w:p>
@@ -1222,8 +1570,8 @@
               <w:pStyle w:val="ListParagraph"/>
               <w:ind w:left="0"/>
               <w:jc w:val="center"/>
-              <w:cnfStyle w:val="001000000000" w:firstRow="0" w:lastRow="0" w:firstColumn="1" w:lastColumn="0" w:oddVBand="0" w:evenVBand="0" w:oddHBand="0" w:evenHBand="0" w:firstRowFirstColumn="0" w:firstRowLastColumn="0" w:lastRowFirstColumn="0" w:lastRowLastColumn="0"/>
-              <w:rPr>
+              <w:rPr>
+                <w:rFonts w:hint="eastAsia"/>
                 <w:sz w:val="16"/>
                 <w:szCs w:val="16"/>
               </w:rPr>
@@ -1248,8 +1596,8 @@
               <w:pStyle w:val="ListParagraph"/>
               <w:ind w:left="0"/>
               <w:jc w:val="center"/>
-              <w:cnfStyle w:val="001000000000" w:firstRow="0" w:lastRow="0" w:firstColumn="1" w:lastColumn="0" w:oddVBand="0" w:evenVBand="0" w:oddHBand="0" w:evenHBand="0" w:firstRowFirstColumn="0" w:firstRowLastColumn="0" w:lastRowFirstColumn="0" w:lastRowLastColumn="0"/>
-              <w:rPr>
+              <w:rPr>
+                <w:rFonts w:hint="eastAsia"/>
                 <w:sz w:val="16"/>
                 <w:szCs w:val="16"/>
               </w:rPr>
@@ -1272,18 +1620,26 @@
               <w:pStyle w:val="ListParagraph"/>
               <w:ind w:left="0"/>
               <w:jc w:val="center"/>
-              <w:rPr>
-                <w:sz w:val="16"/>
-                <w:szCs w:val="16"/>
-              </w:rPr>
-            </w:pPr>
-            <w:r>
-              <w:rPr>
-                <w:rFonts w:hint="eastAsia"/>
-                <w:sz w:val="16"/>
-                <w:szCs w:val="16"/>
-              </w:rPr>
-              <w:t>0.188848</w:t>
+              <w:cnfStyle w:val="000000000000" w:firstRow="0" w:lastRow="0" w:firstColumn="0" w:lastColumn="0" w:oddVBand="0" w:evenVBand="0" w:oddHBand="0" w:evenHBand="0" w:firstRowFirstColumn="0" w:firstRowLastColumn="0" w:lastRowFirstColumn="0" w:lastRowLastColumn="0"/>
+              <w:rPr>
+                <w:sz w:val="16"/>
+                <w:szCs w:val="16"/>
+              </w:rPr>
+            </w:pPr>
+            <w:r>
+              <w:rPr>
+                <w:sz w:val="16"/>
+                <w:szCs w:val="16"/>
+              </w:rPr>
+              <w:t>2</w:t>
+            </w:r>
+            <w:r>
+              <w:rPr>
+                <w:rFonts w:hint="eastAsia"/>
+                <w:sz w:val="16"/>
+                <w:szCs w:val="16"/>
+              </w:rPr>
+              <w:t>.004</w:t>
             </w:r>
           </w:p>
         </w:tc>
@@ -1296,18 +1652,35 @@
               <w:pStyle w:val="ListParagraph"/>
               <w:ind w:left="0"/>
               <w:jc w:val="center"/>
-              <w:rPr>
-                <w:sz w:val="16"/>
-                <w:szCs w:val="16"/>
-              </w:rPr>
-            </w:pPr>
-            <w:r>
-              <w:rPr>
-                <w:rFonts w:hint="eastAsia"/>
-                <w:sz w:val="16"/>
-                <w:szCs w:val="16"/>
-              </w:rPr>
-              <w:t>0.381595</w:t>
+              <w:cnfStyle w:val="000000000000" w:firstRow="0" w:lastRow="0" w:firstColumn="0" w:lastColumn="0" w:oddVBand="0" w:evenVBand="0" w:oddHBand="0" w:evenHBand="0" w:firstRowFirstColumn="0" w:firstRowLastColumn="0" w:lastRowFirstColumn="0" w:lastRowLastColumn="0"/>
+              <w:rPr>
+                <w:rFonts w:hint="eastAsia"/>
+                <w:sz w:val="16"/>
+                <w:szCs w:val="16"/>
+              </w:rPr>
+            </w:pPr>
+            <w:r>
+              <w:rPr>
+                <w:rFonts w:hint="eastAsia"/>
+                <w:sz w:val="16"/>
+                <w:szCs w:val="16"/>
+              </w:rPr>
+              <w:t>1.</w:t>
+            </w:r>
+            <w:r>
+              <w:rPr>
+                <w:sz w:val="16"/>
+                <w:szCs w:val="16"/>
+              </w:rPr>
+              <w:t>6</w:t>
+            </w:r>
+            <w:r>
+              <w:rPr>
+                <w:rFonts w:hint="eastAsia"/>
+                <w:sz w:val="16"/>
+                <w:szCs w:val="16"/>
+              </w:rPr>
+              <w:t>54</w:t>
             </w:r>
           </w:p>
         </w:tc>
@@ -1320,18 +1693,41 @@
               <w:pStyle w:val="ListParagraph"/>
               <w:ind w:left="0"/>
               <w:jc w:val="center"/>
-              <w:rPr>
-                <w:sz w:val="16"/>
-                <w:szCs w:val="16"/>
-              </w:rPr>
-            </w:pPr>
-            <w:r>
-              <w:rPr>
-                <w:rFonts w:hint="eastAsia"/>
-                <w:sz w:val="16"/>
-                <w:szCs w:val="16"/>
-              </w:rPr>
-              <w:t>0.505109</w:t>
+              <w:cnfStyle w:val="000000000000" w:firstRow="0" w:lastRow="0" w:firstColumn="0" w:lastColumn="0" w:oddVBand="0" w:evenVBand="0" w:oddHBand="0" w:evenHBand="0" w:firstRowFirstColumn="0" w:firstRowLastColumn="0" w:lastRowFirstColumn="0" w:lastRowLastColumn="0"/>
+              <w:rPr>
+                <w:sz w:val="16"/>
+                <w:szCs w:val="16"/>
+              </w:rPr>
+            </w:pPr>
+            <w:r>
+              <w:rPr>
+                <w:rFonts w:hint="eastAsia"/>
+                <w:sz w:val="16"/>
+                <w:szCs w:val="16"/>
+              </w:rPr>
+              <w:t>0.</w:t>
+            </w:r>
+            <w:r>
+              <w:rPr>
+                <w:sz w:val="16"/>
+                <w:szCs w:val="16"/>
+              </w:rPr>
+              <w:t>1</w:t>
+            </w:r>
+            <w:r>
+              <w:rPr>
+                <w:sz w:val="16"/>
+                <w:szCs w:val="16"/>
+              </w:rPr>
+              <w:t>0</w:t>
+            </w:r>
+            <w:r>
+              <w:rPr>
+                <w:rFonts w:hint="eastAsia"/>
+                <w:sz w:val="16"/>
+                <w:szCs w:val="16"/>
+              </w:rPr>
+              <w:t>8</w:t>
             </w:r>
           </w:p>
         </w:tc>
@@ -1341,6 +1737,9 @@
       <w:pPr>
         <w:pStyle w:val="Caption"/>
         <w:ind w:left="1440" w:firstLine="720"/>
+        <w:rPr>
+          <w:rFonts w:hint="eastAsia"/>
+        </w:rPr>
       </w:pPr>
       <w:r>
         <w:t xml:space="preserve">  </w:t>
@@ -1361,11 +1760,18 @@
         <w:t>, 1990-2000</w:t>
       </w:r>
     </w:p>
-    <w:p/>
+    <w:p>
+      <w:pPr>
+        <w:rPr>
+          <w:rFonts w:hint="eastAsia"/>
+        </w:rPr>
+      </w:pPr>
+    </w:p>
     <w:p>
       <w:pPr>
         <w:jc w:val="center"/>
         <w:rPr>
+          <w:rFonts w:hint="eastAsia"/>
           <w:b/>
           <w:sz w:val="20"/>
           <w:szCs w:val="20"/>
@@ -1400,6 +1806,7 @@
               <w:ind w:left="0"/>
               <w:jc w:val="center"/>
               <w:rPr>
+                <w:rFonts w:hint="eastAsia"/>
                 <w:sz w:val="16"/>
                 <w:szCs w:val="16"/>
               </w:rPr>
@@ -1417,6 +1824,7 @@
               <w:jc w:val="center"/>
               <w:cnfStyle w:val="100000000000" w:firstRow="1" w:lastRow="0" w:firstColumn="0" w:lastColumn="0" w:oddVBand="0" w:evenVBand="0" w:oddHBand="0" w:evenHBand="0" w:firstRowFirstColumn="0" w:firstRowLastColumn="0" w:lastRowFirstColumn="0" w:lastRowLastColumn="0"/>
               <w:rPr>
+                <w:rFonts w:hint="eastAsia"/>
                 <w:sz w:val="16"/>
                 <w:szCs w:val="16"/>
               </w:rPr>
@@ -1441,6 +1849,7 @@
               <w:jc w:val="center"/>
               <w:cnfStyle w:val="100000000000" w:firstRow="1" w:lastRow="0" w:firstColumn="0" w:lastColumn="0" w:oddVBand="0" w:evenVBand="0" w:oddHBand="0" w:evenHBand="0" w:firstRowFirstColumn="0" w:firstRowLastColumn="0" w:lastRowFirstColumn="0" w:lastRowLastColumn="0"/>
               <w:rPr>
+                <w:rFonts w:hint="eastAsia"/>
                 <w:sz w:val="16"/>
                 <w:szCs w:val="16"/>
               </w:rPr>
@@ -1465,6 +1874,7 @@
               <w:jc w:val="center"/>
               <w:cnfStyle w:val="100000000000" w:firstRow="1" w:lastRow="0" w:firstColumn="0" w:lastColumn="0" w:oddVBand="0" w:evenVBand="0" w:oddHBand="0" w:evenHBand="0" w:firstRowFirstColumn="0" w:firstRowLastColumn="0" w:lastRowFirstColumn="0" w:lastRowLastColumn="0"/>
               <w:rPr>
+                <w:rFonts w:hint="eastAsia"/>
                 <w:sz w:val="16"/>
                 <w:szCs w:val="16"/>
               </w:rPr>
@@ -1495,6 +1905,7 @@
               <w:ind w:left="0"/>
               <w:jc w:val="center"/>
               <w:rPr>
+                <w:rFonts w:hint="eastAsia"/>
                 <w:sz w:val="16"/>
                 <w:szCs w:val="16"/>
               </w:rPr>
@@ -1526,17 +1937,40 @@
               <w:jc w:val="center"/>
               <w:cnfStyle w:val="000000100000" w:firstRow="0" w:lastRow="0" w:firstColumn="0" w:lastColumn="0" w:oddVBand="0" w:evenVBand="0" w:oddHBand="1" w:evenHBand="0" w:firstRowFirstColumn="0" w:firstRowLastColumn="0" w:lastRowFirstColumn="0" w:lastRowLastColumn="0"/>
               <w:rPr>
-                <w:sz w:val="16"/>
-                <w:szCs w:val="16"/>
-              </w:rPr>
-            </w:pPr>
-            <w:r>
-              <w:rPr>
-                <w:rFonts w:hint="eastAsia"/>
-                <w:sz w:val="16"/>
-                <w:szCs w:val="16"/>
-              </w:rPr>
-              <w:t>0.383322</w:t>
+                <w:rFonts w:hint="eastAsia"/>
+                <w:sz w:val="16"/>
+                <w:szCs w:val="16"/>
+              </w:rPr>
+            </w:pPr>
+            <w:r>
+              <w:rPr>
+                <w:sz w:val="16"/>
+                <w:szCs w:val="16"/>
+              </w:rPr>
+              <w:t>1</w:t>
+            </w:r>
+            <w:r>
+              <w:rPr>
+                <w:rFonts w:hint="eastAsia"/>
+                <w:sz w:val="16"/>
+                <w:szCs w:val="16"/>
+              </w:rPr>
+              <w:t>.</w:t>
+            </w:r>
+            <w:r>
+              <w:rPr>
+                <w:sz w:val="16"/>
+                <w:szCs w:val="16"/>
+              </w:rPr>
+              <w:t>9</w:t>
+            </w:r>
+            <w:r>
+              <w:rPr>
+                <w:rFonts w:hint="eastAsia"/>
+                <w:sz w:val="16"/>
+                <w:szCs w:val="16"/>
+              </w:rPr>
+              <w:t>83</w:t>
             </w:r>
           </w:p>
         </w:tc>
@@ -1551,17 +1985,25 @@
               <w:jc w:val="center"/>
               <w:cnfStyle w:val="000000100000" w:firstRow="0" w:lastRow="0" w:firstColumn="0" w:lastColumn="0" w:oddVBand="0" w:evenVBand="0" w:oddHBand="1" w:evenHBand="0" w:firstRowFirstColumn="0" w:firstRowLastColumn="0" w:lastRowFirstColumn="0" w:lastRowLastColumn="0"/>
               <w:rPr>
-                <w:sz w:val="16"/>
-                <w:szCs w:val="16"/>
-              </w:rPr>
-            </w:pPr>
-            <w:r>
-              <w:rPr>
-                <w:rFonts w:hint="eastAsia"/>
-                <w:sz w:val="16"/>
-                <w:szCs w:val="16"/>
-              </w:rPr>
-              <w:t>0.582441</w:t>
+                <w:rFonts w:hint="eastAsia"/>
+                <w:sz w:val="16"/>
+                <w:szCs w:val="16"/>
+              </w:rPr>
+            </w:pPr>
+            <w:r>
+              <w:rPr>
+                <w:sz w:val="16"/>
+                <w:szCs w:val="16"/>
+              </w:rPr>
+              <w:t>1</w:t>
+            </w:r>
+            <w:r>
+              <w:rPr>
+                <w:rFonts w:hint="eastAsia"/>
+                <w:sz w:val="16"/>
+                <w:szCs w:val="16"/>
+              </w:rPr>
+              <w:t>.930</w:t>
             </w:r>
           </w:p>
         </w:tc>
@@ -1576,17 +2018,40 @@
               <w:jc w:val="center"/>
               <w:cnfStyle w:val="000000100000" w:firstRow="0" w:lastRow="0" w:firstColumn="0" w:lastColumn="0" w:oddVBand="0" w:evenVBand="0" w:oddHBand="1" w:evenHBand="0" w:firstRowFirstColumn="0" w:firstRowLastColumn="0" w:lastRowFirstColumn="0" w:lastRowLastColumn="0"/>
               <w:rPr>
-                <w:sz w:val="16"/>
-                <w:szCs w:val="16"/>
-              </w:rPr>
-            </w:pPr>
-            <w:r>
-              <w:rPr>
-                <w:rFonts w:hint="eastAsia"/>
-                <w:sz w:val="16"/>
-                <w:szCs w:val="16"/>
-              </w:rPr>
-              <w:t>0.341869</w:t>
+                <w:rFonts w:hint="eastAsia"/>
+                <w:sz w:val="16"/>
+                <w:szCs w:val="16"/>
+              </w:rPr>
+            </w:pPr>
+            <w:r>
+              <w:rPr>
+                <w:rFonts w:hint="eastAsia"/>
+                <w:sz w:val="16"/>
+                <w:szCs w:val="16"/>
+              </w:rPr>
+              <w:t>0.</w:t>
+            </w:r>
+            <w:r>
+              <w:rPr>
+                <w:sz w:val="16"/>
+                <w:szCs w:val="16"/>
+              </w:rPr>
+              <w:t>1</w:t>
+            </w:r>
+            <w:r>
+              <w:rPr>
+                <w:sz w:val="16"/>
+                <w:szCs w:val="16"/>
+              </w:rPr>
+              <w:t>1</w:t>
+            </w:r>
+            <w:r>
+              <w:rPr>
+                <w:rFonts w:hint="eastAsia"/>
+                <w:sz w:val="16"/>
+                <w:szCs w:val="16"/>
+              </w:rPr>
+              <w:t>1</w:t>
             </w:r>
           </w:p>
         </w:tc>
@@ -1606,6 +2071,7 @@
               <w:ind w:left="0"/>
               <w:jc w:val="center"/>
               <w:rPr>
+                <w:rFonts w:hint="eastAsia"/>
                 <w:sz w:val="16"/>
                 <w:szCs w:val="16"/>
               </w:rPr>
@@ -1631,6 +2097,7 @@
               <w:ind w:left="0"/>
               <w:jc w:val="center"/>
               <w:rPr>
+                <w:rFonts w:hint="eastAsia"/>
                 <w:sz w:val="16"/>
                 <w:szCs w:val="16"/>
               </w:rPr>
@@ -1661,11 +2128,33 @@
             </w:pPr>
             <w:r>
               <w:rPr>
-                <w:rFonts w:hint="eastAsia"/>
-                <w:sz w:val="16"/>
-                <w:szCs w:val="16"/>
-              </w:rPr>
-              <w:t>0.44672</w:t>
+                <w:sz w:val="16"/>
+                <w:szCs w:val="16"/>
+              </w:rPr>
+              <w:t>1</w:t>
+            </w:r>
+            <w:r>
+              <w:rPr>
+                <w:rFonts w:hint="eastAsia"/>
+                <w:sz w:val="16"/>
+                <w:szCs w:val="16"/>
+              </w:rPr>
+              <w:t>.</w:t>
+            </w:r>
+            <w:r>
+              <w:rPr>
+                <w:sz w:val="16"/>
+                <w:szCs w:val="16"/>
+              </w:rPr>
+              <w:t>9</w:t>
+            </w:r>
+            <w:r>
+              <w:rPr>
+                <w:rFonts w:hint="eastAsia"/>
+                <w:sz w:val="16"/>
+                <w:szCs w:val="16"/>
+              </w:rPr>
+              <w:t>89</w:t>
             </w:r>
           </w:p>
         </w:tc>
@@ -1680,17 +2169,25 @@
               <w:jc w:val="center"/>
               <w:cnfStyle w:val="000000000000" w:firstRow="0" w:lastRow="0" w:firstColumn="0" w:lastColumn="0" w:oddVBand="0" w:evenVBand="0" w:oddHBand="0" w:evenHBand="0" w:firstRowFirstColumn="0" w:firstRowLastColumn="0" w:lastRowFirstColumn="0" w:lastRowLastColumn="0"/>
               <w:rPr>
-                <w:sz w:val="16"/>
-                <w:szCs w:val="16"/>
-              </w:rPr>
-            </w:pPr>
-            <w:r>
-              <w:rPr>
-                <w:rFonts w:hint="eastAsia"/>
-                <w:sz w:val="16"/>
-                <w:szCs w:val="16"/>
-              </w:rPr>
-              <w:t>0.644588</w:t>
+                <w:rFonts w:hint="eastAsia"/>
+                <w:sz w:val="16"/>
+                <w:szCs w:val="16"/>
+              </w:rPr>
+            </w:pPr>
+            <w:r>
+              <w:rPr>
+                <w:sz w:val="16"/>
+                <w:szCs w:val="16"/>
+              </w:rPr>
+              <w:t>1</w:t>
+            </w:r>
+            <w:r>
+              <w:rPr>
+                <w:rFonts w:hint="eastAsia"/>
+                <w:sz w:val="16"/>
+                <w:szCs w:val="16"/>
+              </w:rPr>
+              <w:t>.900</w:t>
             </w:r>
           </w:p>
         </w:tc>
@@ -1705,17 +2202,40 @@
               <w:jc w:val="center"/>
               <w:cnfStyle w:val="000000000000" w:firstRow="0" w:lastRow="0" w:firstColumn="0" w:lastColumn="0" w:oddVBand="0" w:evenVBand="0" w:oddHBand="0" w:evenHBand="0" w:firstRowFirstColumn="0" w:firstRowLastColumn="0" w:lastRowFirstColumn="0" w:lastRowLastColumn="0"/>
               <w:rPr>
-                <w:sz w:val="16"/>
-                <w:szCs w:val="16"/>
-              </w:rPr>
-            </w:pPr>
-            <w:r>
-              <w:rPr>
-                <w:rFonts w:hint="eastAsia"/>
-                <w:sz w:val="16"/>
-                <w:szCs w:val="16"/>
-              </w:rPr>
-              <w:t>0.306968</w:t>
+                <w:rFonts w:hint="eastAsia"/>
+                <w:sz w:val="16"/>
+                <w:szCs w:val="16"/>
+              </w:rPr>
+            </w:pPr>
+            <w:r>
+              <w:rPr>
+                <w:rFonts w:hint="eastAsia"/>
+                <w:sz w:val="16"/>
+                <w:szCs w:val="16"/>
+              </w:rPr>
+              <w:t>0.</w:t>
+            </w:r>
+            <w:r>
+              <w:rPr>
+                <w:sz w:val="16"/>
+                <w:szCs w:val="16"/>
+              </w:rPr>
+              <w:t>1</w:t>
+            </w:r>
+            <w:r>
+              <w:rPr>
+                <w:sz w:val="16"/>
+                <w:szCs w:val="16"/>
+              </w:rPr>
+              <w:t>0</w:t>
+            </w:r>
+            <w:r>
+              <w:rPr>
+                <w:rFonts w:hint="eastAsia"/>
+                <w:sz w:val="16"/>
+                <w:szCs w:val="16"/>
+              </w:rPr>
+              <w:t>8</w:t>
             </w:r>
           </w:p>
         </w:tc>
@@ -1736,6 +2256,7 @@
               <w:ind w:left="0"/>
               <w:jc w:val="center"/>
               <w:rPr>
+                <w:rFonts w:hint="eastAsia"/>
                 <w:sz w:val="16"/>
                 <w:szCs w:val="16"/>
               </w:rPr>
@@ -1773,11 +2294,25 @@
             </w:pPr>
             <w:r>
               <w:rPr>
-                <w:rFonts w:hint="eastAsia"/>
-                <w:sz w:val="16"/>
-                <w:szCs w:val="16"/>
-              </w:rPr>
-              <w:t>0.214912</w:t>
+                <w:sz w:val="16"/>
+                <w:szCs w:val="16"/>
+              </w:rPr>
+              <w:t>1</w:t>
+            </w:r>
+            <w:r>
+              <w:rPr>
+                <w:rFonts w:hint="eastAsia"/>
+                <w:sz w:val="16"/>
+                <w:szCs w:val="16"/>
+              </w:rPr>
+              <w:t>.</w:t>
+            </w:r>
+            <w:r>
+              <w:rPr>
+                <w:sz w:val="16"/>
+                <w:szCs w:val="16"/>
+              </w:rPr>
+              <w:t>955</w:t>
             </w:r>
           </w:p>
         </w:tc>
@@ -1792,17 +2327,25 @@
               <w:jc w:val="center"/>
               <w:cnfStyle w:val="000000100000" w:firstRow="0" w:lastRow="0" w:firstColumn="0" w:lastColumn="0" w:oddVBand="0" w:evenVBand="0" w:oddHBand="1" w:evenHBand="0" w:firstRowFirstColumn="0" w:firstRowLastColumn="0" w:lastRowFirstColumn="0" w:lastRowLastColumn="0"/>
               <w:rPr>
-                <w:sz w:val="16"/>
-                <w:szCs w:val="16"/>
-              </w:rPr>
-            </w:pPr>
-            <w:r>
-              <w:rPr>
-                <w:rFonts w:hint="eastAsia"/>
-                <w:sz w:val="16"/>
-                <w:szCs w:val="16"/>
-              </w:rPr>
-              <w:t>0.42057</w:t>
+                <w:rFonts w:hint="eastAsia"/>
+                <w:sz w:val="16"/>
+                <w:szCs w:val="16"/>
+              </w:rPr>
+            </w:pPr>
+            <w:r>
+              <w:rPr>
+                <w:sz w:val="16"/>
+                <w:szCs w:val="16"/>
+              </w:rPr>
+              <w:t>1</w:t>
+            </w:r>
+            <w:r>
+              <w:rPr>
+                <w:rFonts w:hint="eastAsia"/>
+                <w:sz w:val="16"/>
+                <w:szCs w:val="16"/>
+              </w:rPr>
+              <w:t>.842</w:t>
             </w:r>
           </w:p>
         </w:tc>
@@ -1817,17 +2360,40 @@
               <w:jc w:val="center"/>
               <w:cnfStyle w:val="000000100000" w:firstRow="0" w:lastRow="0" w:firstColumn="0" w:lastColumn="0" w:oddVBand="0" w:evenVBand="0" w:oddHBand="1" w:evenHBand="0" w:firstRowFirstColumn="0" w:firstRowLastColumn="0" w:lastRowFirstColumn="0" w:lastRowLastColumn="0"/>
               <w:rPr>
-                <w:sz w:val="16"/>
-                <w:szCs w:val="16"/>
-              </w:rPr>
-            </w:pPr>
-            <w:r>
-              <w:rPr>
-                <w:rFonts w:hint="eastAsia"/>
-                <w:sz w:val="16"/>
-                <w:szCs w:val="16"/>
-              </w:rPr>
-              <w:t>0.488999</w:t>
+                <w:rFonts w:hint="eastAsia"/>
+                <w:sz w:val="16"/>
+                <w:szCs w:val="16"/>
+              </w:rPr>
+            </w:pPr>
+            <w:r>
+              <w:rPr>
+                <w:rFonts w:hint="eastAsia"/>
+                <w:sz w:val="16"/>
+                <w:szCs w:val="16"/>
+              </w:rPr>
+              <w:t>0.</w:t>
+            </w:r>
+            <w:r>
+              <w:rPr>
+                <w:sz w:val="16"/>
+                <w:szCs w:val="16"/>
+              </w:rPr>
+              <w:t>1</w:t>
+            </w:r>
+            <w:r>
+              <w:rPr>
+                <w:sz w:val="16"/>
+                <w:szCs w:val="16"/>
+              </w:rPr>
+              <w:t>2</w:t>
+            </w:r>
+            <w:r>
+              <w:rPr>
+                <w:rFonts w:hint="eastAsia"/>
+                <w:sz w:val="16"/>
+                <w:szCs w:val="16"/>
+              </w:rPr>
+              <w:t>3</w:t>
             </w:r>
           </w:p>
         </w:tc>
@@ -1847,6 +2413,7 @@
               <w:jc w:val="center"/>
               <w:cnfStyle w:val="001000000000" w:firstRow="0" w:lastRow="0" w:firstColumn="1" w:lastColumn="0" w:oddVBand="0" w:evenVBand="0" w:oddHBand="0" w:evenHBand="0" w:firstRowFirstColumn="0" w:firstRowLastColumn="0" w:lastRowFirstColumn="0" w:lastRowLastColumn="0"/>
               <w:rPr>
+                <w:rFonts w:hint="eastAsia"/>
                 <w:sz w:val="16"/>
                 <w:szCs w:val="16"/>
               </w:rPr>
@@ -1873,6 +2440,7 @@
               <w:jc w:val="center"/>
               <w:cnfStyle w:val="001000000000" w:firstRow="0" w:lastRow="0" w:firstColumn="1" w:lastColumn="0" w:oddVBand="0" w:evenVBand="0" w:oddHBand="0" w:evenHBand="0" w:firstRowFirstColumn="0" w:firstRowLastColumn="0" w:lastRowFirstColumn="0" w:lastRowLastColumn="0"/>
               <w:rPr>
+                <w:rFonts w:hint="eastAsia"/>
                 <w:sz w:val="16"/>
                 <w:szCs w:val="16"/>
               </w:rPr>
@@ -1902,62 +2470,91 @@
             </w:pPr>
             <w:r>
               <w:rPr>
-                <w:rFonts w:hint="eastAsia"/>
-                <w:sz w:val="16"/>
-                <w:szCs w:val="16"/>
-              </w:rPr>
-              <w:t>0.367939</w:t>
-            </w:r>
-          </w:p>
-        </w:tc>
-        <w:tc>
-          <w:tcPr>
-            <w:tcW w:w="1250" w:type="pct"/>
-          </w:tcPr>
-          <w:p>
-            <w:pPr>
-              <w:pStyle w:val="ListParagraph"/>
-              <w:ind w:left="0"/>
-              <w:jc w:val="center"/>
-              <w:rPr>
-                <w:sz w:val="16"/>
-                <w:szCs w:val="16"/>
-              </w:rPr>
-            </w:pPr>
-            <w:r>
-              <w:rPr>
-                <w:rFonts w:hint="eastAsia"/>
-                <w:sz w:val="16"/>
-                <w:szCs w:val="16"/>
-              </w:rPr>
-              <w:t>0.581353</w:t>
-            </w:r>
-          </w:p>
-        </w:tc>
-        <w:tc>
-          <w:tcPr>
-            <w:tcW w:w="1250" w:type="pct"/>
-          </w:tcPr>
-          <w:p>
-            <w:pPr>
-              <w:pStyle w:val="ListParagraph"/>
-              <w:ind w:left="0"/>
-              <w:jc w:val="center"/>
-              <w:rPr>
-                <w:sz w:val="16"/>
-                <w:szCs w:val="16"/>
-              </w:rPr>
-            </w:pPr>
-            <w:r>
-              <w:rPr>
-                <w:rFonts w:hint="eastAsia"/>
-                <w:sz w:val="16"/>
-                <w:szCs w:val="16"/>
-              </w:rPr>
-              <w:t>0.367099</w:t>
+                <w:sz w:val="16"/>
+                <w:szCs w:val="16"/>
+              </w:rPr>
+              <w:t>2.002</w:t>
             </w:r>
             <w:bookmarkStart w:id="0" w:name="_GoBack"/>
             <w:bookmarkEnd w:id="0"/>
+          </w:p>
+        </w:tc>
+        <w:tc>
+          <w:tcPr>
+            <w:tcW w:w="1250" w:type="pct"/>
+          </w:tcPr>
+          <w:p>
+            <w:pPr>
+              <w:pStyle w:val="ListParagraph"/>
+              <w:ind w:left="0"/>
+              <w:jc w:val="center"/>
+              <w:rPr>
+                <w:rFonts w:hint="eastAsia"/>
+                <w:sz w:val="16"/>
+                <w:szCs w:val="16"/>
+              </w:rPr>
+            </w:pPr>
+            <w:r>
+              <w:rPr>
+                <w:sz w:val="16"/>
+                <w:szCs w:val="16"/>
+              </w:rPr>
+              <w:t>1</w:t>
+            </w:r>
+            <w:r>
+              <w:rPr>
+                <w:rFonts w:hint="eastAsia"/>
+                <w:sz w:val="16"/>
+                <w:szCs w:val="16"/>
+              </w:rPr>
+              <w:t>.856</w:t>
+            </w:r>
+          </w:p>
+        </w:tc>
+        <w:tc>
+          <w:tcPr>
+            <w:tcW w:w="1250" w:type="pct"/>
+          </w:tcPr>
+          <w:p>
+            <w:pPr>
+              <w:pStyle w:val="ListParagraph"/>
+              <w:ind w:left="0"/>
+              <w:jc w:val="center"/>
+              <w:rPr>
+                <w:rFonts w:hint="eastAsia"/>
+                <w:sz w:val="16"/>
+                <w:szCs w:val="16"/>
+              </w:rPr>
+            </w:pPr>
+            <w:r>
+              <w:rPr>
+                <w:rFonts w:hint="eastAsia"/>
+                <w:sz w:val="16"/>
+                <w:szCs w:val="16"/>
+              </w:rPr>
+              <w:t>0.</w:t>
+            </w:r>
+            <w:r>
+              <w:rPr>
+                <w:sz w:val="16"/>
+                <w:szCs w:val="16"/>
+              </w:rPr>
+              <w:t>1</w:t>
+            </w:r>
+            <w:r>
+              <w:rPr>
+                <w:sz w:val="16"/>
+                <w:szCs w:val="16"/>
+              </w:rPr>
+              <w:t>0</w:t>
+            </w:r>
+            <w:r>
+              <w:rPr>
+                <w:sz w:val="16"/>
+                <w:szCs w:val="16"/>
+              </w:rPr>
+              <w:t>2</w:t>
+            </w:r>
           </w:p>
         </w:tc>
       </w:tr>
@@ -1966,6 +2563,9 @@
       <w:pPr>
         <w:pStyle w:val="Caption"/>
         <w:ind w:left="1440" w:firstLine="720"/>
+        <w:rPr>
+          <w:rFonts w:hint="eastAsia"/>
+        </w:rPr>
       </w:pPr>
       <w:r>
         <w:t xml:space="preserve">  </w:t>
@@ -1980,23 +2580,23 @@
         <w:t>3</w:t>
       </w:r>
       <w:r>
-        <w:t xml:space="preserve">: MSE, MAE and R2, </w:t>
-      </w:r>
-      <w:r>
-        <w:t>200</w:t>
-      </w:r>
-      <w:r>
-        <w:t>0-20</w:t>
-      </w:r>
-      <w:r>
-        <w:t>1</w:t>
-      </w:r>
-      <w:r>
-        <w:t>0</w:t>
+        <w:t>: MSE, MAE and R2, 2000-2010</w:t>
       </w:r>
     </w:p>
-    <w:p/>
-    <w:p/>
+    <w:p>
+      <w:pPr>
+        <w:rPr>
+          <w:rFonts w:hint="eastAsia"/>
+        </w:rPr>
+      </w:pPr>
+    </w:p>
+    <w:p>
+      <w:pPr>
+        <w:rPr>
+          <w:rFonts w:hint="eastAsia"/>
+        </w:rPr>
+      </w:pPr>
+    </w:p>
     <w:sectPr>
       <w:pgSz w:w="12240" w:h="15840"/>
       <w:pgMar w:top="1440" w:right="1800" w:bottom="1440" w:left="1800" w:header="720" w:footer="720" w:gutter="0"/>

</xml_diff>